<commit_message>
water crisis: 375 words
</commit_message>
<xml_diff>
--- a/bchinta/Water Crisis/Sea Water.docx
+++ b/bchinta/Water Crisis/Sea Water.docx
@@ -131,127 +131,400 @@
         </w:rPr>
         <w:t xml:space="preserve">জেলিফিশে পানির পরিমাণ ৯০ ভাগ। </w:t>
       </w:r>
+    </w:p>
+    <w:p>
+      <w:pPr>
+        <w:rPr>
+          <w:rFonts w:ascii="SolaimanLipi" w:hAnsi="SolaimanLipi" w:cs="SolaimanLipi"/>
+          <w:sz w:val="18"/>
+          <w:szCs w:val="24"/>
+          <w:cs/>
+        </w:rPr>
+      </w:pPr>
+      <w:r>
+        <w:rPr>
+          <w:rFonts w:ascii="SolaimanLipi" w:hAnsi="SolaimanLipi" w:cs="SolaimanLipi" w:hint="cs"/>
+          <w:sz w:val="18"/>
+          <w:szCs w:val="24"/>
+          <w:cs/>
+        </w:rPr>
+        <w:t xml:space="preserve">পানি ছাড়া </w:t>
+      </w:r>
+      <w:r>
+        <w:rPr>
+          <w:rFonts w:ascii="SolaimanLipi" w:hAnsi="SolaimanLipi" w:cs="SolaimanLipi" w:hint="cs"/>
+          <w:sz w:val="18"/>
+          <w:szCs w:val="24"/>
+          <w:cs/>
+        </w:rPr>
+        <w:t xml:space="preserve">আবার </w:t>
+      </w:r>
+      <w:r>
+        <w:rPr>
+          <w:rFonts w:ascii="SolaimanLipi" w:hAnsi="SolaimanLipi" w:cs="SolaimanLipi" w:hint="cs"/>
+          <w:sz w:val="18"/>
+          <w:szCs w:val="24"/>
+          <w:cs/>
+        </w:rPr>
+        <w:t xml:space="preserve">বাঁচাও সম্ভব নয়। </w:t>
+      </w:r>
+      <w:r>
+        <w:rPr>
+          <w:rFonts w:ascii="SolaimanLipi" w:hAnsi="SolaimanLipi" w:cs="SolaimanLipi" w:hint="cs"/>
+          <w:sz w:val="18"/>
+          <w:szCs w:val="24"/>
+          <w:cs/>
+        </w:rPr>
+        <w:t xml:space="preserve">সর্বোচ্চ কত দিন বাঁচা সম্ভব সেটা অনেক কিছুর ওপর নির্ভর করে। এর মধ্যে আছে </w:t>
+      </w:r>
+      <w:r>
+        <w:rPr>
+          <w:rFonts w:ascii="SolaimanLipi" w:hAnsi="SolaimanLipi" w:cs="SolaimanLipi" w:hint="cs"/>
+          <w:sz w:val="18"/>
+          <w:szCs w:val="24"/>
+          <w:cs/>
+        </w:rPr>
+        <w:t>পরিবেশ, পরিশ্রম, বয়স, স্বাস্থ্য, ওজন, লিঙ্গ ইত্যাদি।</w:t>
+      </w:r>
+      <w:r>
+        <w:rPr>
+          <w:rFonts w:ascii="SolaimanLipi" w:hAnsi="SolaimanLipi" w:cs="SolaimanLipi" w:hint="cs"/>
+          <w:sz w:val="18"/>
+          <w:szCs w:val="24"/>
+          <w:cs/>
+        </w:rPr>
+        <w:t xml:space="preserve"> পাবমেডের এক গবেষণা অনুসারে মানুষ পানি ছাড়া ৮ থেকে ২১ দিন বেঁচে থাকতে পারে। </w:t>
+      </w:r>
+      <w:r>
+        <w:rPr>
+          <w:rFonts w:ascii="SolaimanLipi" w:hAnsi="SolaimanLipi" w:cs="SolaimanLipi" w:hint="cs"/>
+          <w:sz w:val="18"/>
+          <w:szCs w:val="24"/>
+          <w:cs/>
+        </w:rPr>
+        <w:t xml:space="preserve">বিভিন্ন নিয়ামকের প্রভাবে এটা আরও কম-বেশি হতে পারে। </w:t>
+      </w:r>
+    </w:p>
+    <w:p>
+      <w:pPr>
+        <w:rPr>
+          <w:rFonts w:ascii="SolaimanLipi" w:hAnsi="SolaimanLipi" w:cs="SolaimanLipi" w:hint="cs"/>
+          <w:sz w:val="18"/>
+          <w:szCs w:val="24"/>
+          <w:cs/>
+        </w:rPr>
+      </w:pPr>
+      <w:r>
+        <w:rPr>
+          <w:rFonts w:ascii="SolaimanLipi" w:hAnsi="SolaimanLipi" w:cs="SolaimanLipi" w:hint="cs"/>
+          <w:sz w:val="18"/>
+          <w:szCs w:val="24"/>
+          <w:cs/>
+        </w:rPr>
+        <w:t xml:space="preserve">জীবনের জন্যে এমন প্রয়োজনীয় উপাদানটি কি সবার হাতের নাগালে আছে? </w:t>
+      </w:r>
+      <w:r>
+        <w:rPr>
+          <w:rFonts w:ascii="SolaimanLipi" w:hAnsi="SolaimanLipi" w:cs="SolaimanLipi" w:hint="cs"/>
+          <w:sz w:val="18"/>
+          <w:szCs w:val="24"/>
+          <w:cs/>
+        </w:rPr>
+        <w:t>বেশিরভাগ উন্নত দেশে ট্যাপ খুললেই বিশুদ্ধ পানি বেরিয়ে আসে। এ পানির বড় অংশ অপচয় হয়ে ড্রেনে চলে যাচ্ছে।</w:t>
+      </w:r>
+      <w:r>
+        <w:rPr>
+          <w:rFonts w:ascii="SolaimanLipi" w:hAnsi="SolaimanLipi" w:cs="SolaimanLipi" w:hint="cs"/>
+          <w:sz w:val="18"/>
+          <w:szCs w:val="24"/>
+          <w:cs/>
+        </w:rPr>
+        <w:t xml:space="preserve"> ওদিকে </w:t>
+      </w:r>
+      <w:r>
+        <w:rPr>
+          <w:rFonts w:ascii="SolaimanLipi" w:hAnsi="SolaimanLipi" w:cs="SolaimanLipi" w:hint="cs"/>
+          <w:sz w:val="18"/>
+          <w:szCs w:val="24"/>
+          <w:cs/>
+        </w:rPr>
+        <w:t xml:space="preserve">বিশ্বে ১০০ কোটির বেশি মানুষ নিরাপদ পানির সংকটে ভুগছে। </w:t>
+      </w:r>
+      <w:r>
+        <w:rPr>
+          <w:rFonts w:ascii="SolaimanLipi" w:hAnsi="SolaimanLipi" w:cs="SolaimanLipi" w:hint="cs"/>
+          <w:sz w:val="18"/>
+          <w:szCs w:val="24"/>
+          <w:cs/>
+        </w:rPr>
+        <w:t>২৭০ কোটি মানুষ বছরে অন্তত ১ মাস পানিকষ্টে ভোগে।</w:t>
+      </w:r>
+      <w:r>
+        <w:rPr>
+          <w:rFonts w:ascii="SolaimanLipi" w:hAnsi="SolaimanLipi" w:cs="SolaimanLipi" w:hint="cs"/>
+          <w:sz w:val="18"/>
+          <w:szCs w:val="24"/>
+          <w:cs/>
+        </w:rPr>
+        <w:t xml:space="preserve"> </w:t>
+      </w:r>
+      <w:r>
+        <w:rPr>
+          <w:rFonts w:ascii="SolaimanLipi" w:hAnsi="SolaimanLipi" w:cs="SolaimanLipi" w:hint="cs"/>
+          <w:sz w:val="18"/>
+          <w:szCs w:val="24"/>
+          <w:cs/>
+        </w:rPr>
+        <w:t xml:space="preserve">আইপিসিসির এক হিসাব বলছে, বিশ্বের প্রায় অর্ধেকসংখ্যক মানুষ বছরের কিছু না কিছু সময় পানি সংকটের মুখে পড়ে। </w:t>
+      </w:r>
+      <w:r>
+        <w:rPr>
+          <w:rFonts w:ascii="SolaimanLipi" w:hAnsi="SolaimanLipi" w:cs="SolaimanLipi" w:hint="cs"/>
+          <w:sz w:val="18"/>
+          <w:szCs w:val="24"/>
+          <w:cs/>
+        </w:rPr>
+        <w:t xml:space="preserve">৫০ কোটি মানুষ </w:t>
+      </w:r>
+      <w:r>
+        <w:rPr>
+          <w:rFonts w:ascii="SolaimanLipi" w:hAnsi="SolaimanLipi" w:cs="SolaimanLipi" w:hint="cs"/>
+          <w:sz w:val="18"/>
+          <w:szCs w:val="24"/>
+          <w:cs/>
+        </w:rPr>
+        <w:t xml:space="preserve">সারাবছর সংকটের মধ্যে থাকে। </w:t>
+      </w:r>
+    </w:p>
+    <w:p>
+      <w:pPr>
+        <w:rPr>
+          <w:rFonts w:ascii="SolaimanLipi" w:hAnsi="SolaimanLipi" w:cs="SolaimanLipi"/>
+          <w:sz w:val="18"/>
+          <w:szCs w:val="24"/>
+          <w:cs/>
+        </w:rPr>
+      </w:pPr>
+      <w:r>
+        <w:rPr>
+          <w:rFonts w:ascii="SolaimanLipi" w:hAnsi="SolaimanLipi" w:cs="SolaimanLipi" w:hint="cs"/>
+          <w:sz w:val="18"/>
+          <w:szCs w:val="24"/>
+          <w:cs/>
+        </w:rPr>
+        <w:t xml:space="preserve">অথচ পানির কি সহজ একটি উৎস আছে হাতের কাছেই। </w:t>
+      </w:r>
+      <w:r>
+        <w:rPr>
+          <w:rFonts w:ascii="SolaimanLipi" w:hAnsi="SolaimanLipi" w:cs="SolaimanLipi" w:hint="cs"/>
+          <w:sz w:val="18"/>
+          <w:szCs w:val="24"/>
+          <w:cs/>
+        </w:rPr>
+        <w:t xml:space="preserve">বলছি সমুদ্রের পানির কথা। পৃথিবী পৃষ্ঠের ৭০ ভাগই পানি। পৃথিবীর ৯৬ ভাগ পানিই পাঁচটি মহাসাগরে </w:t>
+      </w:r>
+      <w:r>
+        <w:rPr>
+          <w:rFonts w:ascii="SolaimanLipi" w:hAnsi="SolaimanLipi" w:cs="SolaimanLipi" w:hint="cs"/>
+          <w:sz w:val="18"/>
+          <w:szCs w:val="24"/>
+          <w:cs/>
+        </w:rPr>
+        <w:t xml:space="preserve">স্রোত তুলছে। </w:t>
+      </w:r>
+      <w:r>
+        <w:rPr>
+          <w:rFonts w:ascii="SolaimanLipi" w:hAnsi="SolaimanLipi" w:cs="SolaimanLipi" w:hint="cs"/>
+          <w:sz w:val="18"/>
+          <w:szCs w:val="24"/>
+          <w:cs/>
+        </w:rPr>
+        <w:t xml:space="preserve">কিন্তু </w:t>
+      </w:r>
+      <w:r>
+        <w:rPr>
+          <w:rFonts w:ascii="SolaimanLipi" w:hAnsi="SolaimanLipi" w:cs="SolaimanLipi" w:hint="cs"/>
+          <w:sz w:val="18"/>
+          <w:szCs w:val="24"/>
+          <w:cs/>
+        </w:rPr>
+        <w:t xml:space="preserve">মাত্রাতিরিক্ত লবণের জন্যে </w:t>
+      </w:r>
+      <w:r>
+        <w:rPr>
+          <w:rFonts w:ascii="SolaimanLipi" w:hAnsi="SolaimanLipi" w:cs="SolaimanLipi" w:hint="cs"/>
+          <w:sz w:val="18"/>
+          <w:szCs w:val="24"/>
+          <w:cs/>
+        </w:rPr>
+        <w:t xml:space="preserve">এ বিপুল জলরাশি </w:t>
+      </w:r>
+      <w:r>
+        <w:rPr>
+          <w:rFonts w:ascii="SolaimanLipi" w:hAnsi="SolaimanLipi" w:cs="SolaimanLipi" w:hint="cs"/>
+          <w:sz w:val="18"/>
+          <w:szCs w:val="24"/>
+          <w:cs/>
+        </w:rPr>
+        <w:t xml:space="preserve">পানীয় জলের অভাব মুছতে কোনো কাজে আসে না। </w:t>
+      </w:r>
+    </w:p>
+    <w:p>
+      <w:pPr>
+        <w:rPr>
+          <w:rFonts w:ascii="SolaimanLipi" w:hAnsi="SolaimanLipi" w:cs="SolaimanLipi"/>
+          <w:sz w:val="18"/>
+          <w:szCs w:val="24"/>
+          <w:cs/>
+        </w:rPr>
+      </w:pPr>
+      <w:r>
+        <w:rPr>
+          <w:rFonts w:ascii="SolaimanLipi" w:hAnsi="SolaimanLipi" w:cs="SolaimanLipi" w:hint="cs"/>
+          <w:sz w:val="18"/>
+          <w:szCs w:val="24"/>
+          <w:cs/>
+        </w:rPr>
+        <w:t xml:space="preserve">তবে কাজে লাগানো সম্ভব। </w:t>
+      </w:r>
+      <w:r>
+        <w:rPr>
+          <w:rFonts w:ascii="SolaimanLipi" w:hAnsi="SolaimanLipi" w:cs="SolaimanLipi" w:hint="cs"/>
+          <w:sz w:val="18"/>
+          <w:szCs w:val="24"/>
+          <w:cs/>
+        </w:rPr>
+        <w:t>সে জন্য পানি থেকে লবণ আলাদা করা চাই।</w:t>
+      </w:r>
+      <w:r>
+        <w:rPr>
+          <w:rFonts w:ascii="SolaimanLipi" w:hAnsi="SolaimanLipi" w:cs="SolaimanLipi" w:hint="cs"/>
+          <w:sz w:val="18"/>
+          <w:szCs w:val="24"/>
+          <w:cs/>
+        </w:rPr>
+        <w:t xml:space="preserve"> প্রক্রিয়াটির নাম ডিস্যালাইনেশন। </w:t>
+      </w:r>
+      <w:r>
+        <w:rPr>
+          <w:rFonts w:ascii="SolaimanLipi" w:hAnsi="SolaimanLipi" w:cs="SolaimanLipi" w:hint="cs"/>
+          <w:sz w:val="18"/>
+          <w:szCs w:val="24"/>
+          <w:cs/>
+        </w:rPr>
+        <w:t xml:space="preserve"> </w:t>
+      </w:r>
+      <w:r>
+        <w:rPr>
+          <w:rFonts w:ascii="SolaimanLipi" w:hAnsi="SolaimanLipi" w:cs="SolaimanLipi" w:hint="cs"/>
+          <w:sz w:val="18"/>
+          <w:szCs w:val="24"/>
+          <w:cs/>
+        </w:rPr>
+        <w:t xml:space="preserve">আর তাহলে বিশ্বজুড়ে পানির অভাব অনেকটাই কমে আসবে। </w:t>
+      </w:r>
+      <w:r>
+        <w:rPr>
+          <w:rFonts w:ascii="SolaimanLipi" w:hAnsi="SolaimanLipi" w:cs="SolaimanLipi" w:hint="cs"/>
+          <w:sz w:val="18"/>
+          <w:szCs w:val="24"/>
+          <w:cs/>
+        </w:rPr>
+        <w:t xml:space="preserve">কাজটি কিন্তু অনেক দেশ শুরুও করেছে। সবচেয়ে এগিয়ে আছে মধ্যপ্রাচ্যের কিছু দেশ। সৌদি আরব, সংযুক্ত আরব আমিরাত, কুয়েত ও ইসরায়েল নিরাপদ পানির জন্য </w:t>
+      </w:r>
+      <w:r>
+        <w:rPr>
+          <w:rFonts w:ascii="SolaimanLipi" w:hAnsi="SolaimanLipi" w:cs="SolaimanLipi" w:hint="cs"/>
+          <w:sz w:val="18"/>
+          <w:szCs w:val="24"/>
+          <w:cs/>
+        </w:rPr>
+        <w:t>ডিস্যালাইনেশ</w:t>
+      </w:r>
+      <w:r>
+        <w:rPr>
+          <w:rFonts w:ascii="SolaimanLipi" w:hAnsi="SolaimanLipi" w:cs="SolaimanLipi" w:hint="cs"/>
+          <w:sz w:val="18"/>
+          <w:szCs w:val="24"/>
+          <w:cs/>
+        </w:rPr>
+        <w:t>নের ওপর</w:t>
+      </w:r>
+      <w:r>
+        <w:rPr>
+          <w:rFonts w:ascii="SolaimanLipi" w:hAnsi="SolaimanLipi" w:cs="SolaimanLipi" w:hint="cs"/>
+          <w:sz w:val="18"/>
+          <w:szCs w:val="24"/>
+          <w:cs/>
+        </w:rPr>
+        <w:t xml:space="preserve"> অনেক বেশি</w:t>
+      </w:r>
+      <w:r>
+        <w:rPr>
+          <w:rFonts w:ascii="SolaimanLipi" w:hAnsi="SolaimanLipi" w:cs="SolaimanLipi" w:hint="cs"/>
+          <w:sz w:val="18"/>
+          <w:szCs w:val="24"/>
+          <w:cs/>
+        </w:rPr>
+        <w:t xml:space="preserve"> নির্ভর করে। </w:t>
+      </w:r>
+      <w:r>
+        <w:rPr>
+          <w:rFonts w:ascii="SolaimanLipi" w:hAnsi="SolaimanLipi" w:cs="SolaimanLipi" w:hint="cs"/>
+          <w:sz w:val="18"/>
+          <w:szCs w:val="24"/>
+          <w:cs/>
+        </w:rPr>
+        <w:t xml:space="preserve">ইসরায়েলের তো গৃহস্থালী কাজের জন্য ৪০ ভাগ পানিই ডিস্যালাইনেশনের মাধ্যমে আসে। </w:t>
+      </w:r>
+      <w:r>
+        <w:rPr>
+          <w:rFonts w:ascii="SolaimanLipi" w:hAnsi="SolaimanLipi" w:cs="SolaimanLipi" w:hint="cs"/>
+          <w:sz w:val="18"/>
+          <w:szCs w:val="24"/>
+          <w:cs/>
+        </w:rPr>
+        <w:t xml:space="preserve">এ দেশগুলোতে ভূগর্ভস্থ বা স্বাদু পানির উৎস নেই বললেই চলে। </w:t>
+      </w:r>
+    </w:p>
+    <w:p>
+      <w:pPr>
+        <w:rPr>
+          <w:rFonts w:ascii="SolaimanLipi" w:hAnsi="SolaimanLipi" w:cs="SolaimanLipi" w:hint="cs"/>
+          <w:sz w:val="18"/>
+          <w:szCs w:val="24"/>
+          <w:cs/>
+        </w:rPr>
+      </w:pPr>
+      <w:r>
+        <w:rPr>
+          <w:rFonts w:ascii="SolaimanLipi" w:hAnsi="SolaimanLipi" w:cs="SolaimanLipi" w:hint="cs"/>
+          <w:sz w:val="18"/>
+          <w:szCs w:val="24"/>
+          <w:cs/>
+        </w:rPr>
+        <w:t xml:space="preserve">পানিকে লবণমুক্ত করার অনেকগুলো উপায় আছে। </w:t>
+      </w:r>
+      <w:r>
+        <w:rPr>
+          <w:rFonts w:ascii="SolaimanLipi" w:hAnsi="SolaimanLipi" w:cs="SolaimanLipi" w:hint="cs"/>
+          <w:sz w:val="18"/>
+          <w:szCs w:val="24"/>
+          <w:cs/>
+        </w:rPr>
+        <w:t xml:space="preserve">এর মধ্যে সবচেয়ে বেশি প্রচলিত হলো পুনঃঅভিস্রবণ ও পাতন প্রক্রিয়া। </w:t>
+      </w:r>
+      <w:r>
+        <w:rPr>
+          <w:rFonts w:ascii="SolaimanLipi" w:hAnsi="SolaimanLipi" w:cs="SolaimanLipi" w:hint="cs"/>
+          <w:sz w:val="18"/>
+          <w:szCs w:val="24"/>
+          <w:cs/>
+        </w:rPr>
+        <w:t xml:space="preserve">অভিস্রবণ প্রক্রিয়ায় তরলকে </w:t>
+      </w:r>
       <w:bookmarkStart w:id="0" w:name="_GoBack"/>
       <w:bookmarkEnd w:id="0"/>
-    </w:p>
-    <w:p>
-      <w:pPr>
-        <w:rPr>
-          <w:rFonts w:ascii="SolaimanLipi" w:hAnsi="SolaimanLipi" w:cs="SolaimanLipi"/>
-          <w:sz w:val="18"/>
-          <w:szCs w:val="24"/>
-          <w:cs/>
-        </w:rPr>
-      </w:pPr>
-      <w:r>
-        <w:rPr>
-          <w:rFonts w:ascii="SolaimanLipi" w:hAnsi="SolaimanLipi" w:cs="SolaimanLipi" w:hint="cs"/>
-          <w:sz w:val="18"/>
-          <w:szCs w:val="24"/>
-          <w:cs/>
-        </w:rPr>
-        <w:t xml:space="preserve">পানি ছাড়া </w:t>
-      </w:r>
-      <w:r>
-        <w:rPr>
-          <w:rFonts w:ascii="SolaimanLipi" w:hAnsi="SolaimanLipi" w:cs="SolaimanLipi" w:hint="cs"/>
-          <w:sz w:val="18"/>
-          <w:szCs w:val="24"/>
-          <w:cs/>
-        </w:rPr>
-        <w:t xml:space="preserve">আবার </w:t>
-      </w:r>
-      <w:r>
-        <w:rPr>
-          <w:rFonts w:ascii="SolaimanLipi" w:hAnsi="SolaimanLipi" w:cs="SolaimanLipi" w:hint="cs"/>
-          <w:sz w:val="18"/>
-          <w:szCs w:val="24"/>
-          <w:cs/>
-        </w:rPr>
-        <w:t xml:space="preserve">বাঁচাও সম্ভব নয়। </w:t>
-      </w:r>
-      <w:r>
-        <w:rPr>
-          <w:rFonts w:ascii="SolaimanLipi" w:hAnsi="SolaimanLipi" w:cs="SolaimanLipi" w:hint="cs"/>
-          <w:sz w:val="18"/>
-          <w:szCs w:val="24"/>
-          <w:cs/>
-        </w:rPr>
-        <w:t xml:space="preserve">সর্বোচ্চ কত দিন বাঁচা সম্ভব সেটা অনেক কিছুর ওপর নির্ভর করে। এর মধ্যে আছে </w:t>
-      </w:r>
-      <w:r>
-        <w:rPr>
-          <w:rFonts w:ascii="SolaimanLipi" w:hAnsi="SolaimanLipi" w:cs="SolaimanLipi" w:hint="cs"/>
-          <w:sz w:val="18"/>
-          <w:szCs w:val="24"/>
-          <w:cs/>
-        </w:rPr>
-        <w:t>পরিবেশ, পরিশ্রম, বয়স, স্বাস্থ্য, ওজন, লিঙ্গ ইত্যাদি।</w:t>
-      </w:r>
-      <w:r>
-        <w:rPr>
-          <w:rFonts w:ascii="SolaimanLipi" w:hAnsi="SolaimanLipi" w:cs="SolaimanLipi" w:hint="cs"/>
-          <w:sz w:val="18"/>
-          <w:szCs w:val="24"/>
-          <w:cs/>
-        </w:rPr>
-        <w:t xml:space="preserve"> পাবমেডের এক গবেষণা অনুসারে মানুষ পানি ছাড়া ৮ থেকে ২১ দিন বেঁচে থাকতে পারে। </w:t>
-      </w:r>
-      <w:r>
-        <w:rPr>
-          <w:rFonts w:ascii="SolaimanLipi" w:hAnsi="SolaimanLipi" w:cs="SolaimanLipi" w:hint="cs"/>
-          <w:sz w:val="18"/>
-          <w:szCs w:val="24"/>
-          <w:cs/>
-        </w:rPr>
-        <w:t xml:space="preserve">বিভিন্ন নিয়ামকের প্রভাবে এটা আরও কম-বেশি হতে পারে। </w:t>
-      </w:r>
-    </w:p>
-    <w:p>
-      <w:pPr>
-        <w:rPr>
-          <w:rFonts w:ascii="SolaimanLipi" w:hAnsi="SolaimanLipi" w:cs="SolaimanLipi" w:hint="cs"/>
-          <w:sz w:val="18"/>
-          <w:szCs w:val="24"/>
-          <w:cs/>
-        </w:rPr>
-      </w:pPr>
-      <w:r>
-        <w:rPr>
-          <w:rFonts w:ascii="SolaimanLipi" w:hAnsi="SolaimanLipi" w:cs="SolaimanLipi" w:hint="cs"/>
-          <w:sz w:val="18"/>
-          <w:szCs w:val="24"/>
-          <w:cs/>
-        </w:rPr>
-        <w:t xml:space="preserve">জীবনের জন্যে এমন প্রয়োজনীয় উপাদানটি কি সবার হাতের নাগালে আছে? </w:t>
-      </w:r>
-      <w:r>
-        <w:rPr>
-          <w:rFonts w:ascii="SolaimanLipi" w:hAnsi="SolaimanLipi" w:cs="SolaimanLipi" w:hint="cs"/>
-          <w:sz w:val="18"/>
-          <w:szCs w:val="24"/>
-          <w:cs/>
-        </w:rPr>
-        <w:t xml:space="preserve">বিশ্বে ১০০ কোটির বেশি মানুষ নিরাপদ পানির সংকটে ভুগছে। </w:t>
-      </w:r>
-      <w:r>
-        <w:rPr>
-          <w:rFonts w:ascii="SolaimanLipi" w:hAnsi="SolaimanLipi" w:cs="SolaimanLipi" w:hint="cs"/>
-          <w:sz w:val="18"/>
-          <w:szCs w:val="24"/>
-          <w:cs/>
-        </w:rPr>
-        <w:t xml:space="preserve">২৭০ কোটি মানুষ বছরে অন্তত ১ মাস পানিকষ্টে ভোগে। </w:t>
-      </w:r>
-      <w:r>
-        <w:rPr>
-          <w:rFonts w:ascii="SolaimanLipi" w:hAnsi="SolaimanLipi" w:cs="SolaimanLipi" w:hint="cs"/>
-          <w:sz w:val="18"/>
-          <w:szCs w:val="24"/>
-          <w:cs/>
-        </w:rPr>
-        <w:t>ওদিকে পানির অপচয় হচ্ছে দেদারসে। বেশিরভাগ উন্নত দেশে ট্যাপ খুললেই বিশুদ্ধ পানি বেরিয়ে আসে। এ পানির বড় অংশ অপচয় হয়ে ড্রেনে চলে যাচ্ছে।</w:t>
-      </w:r>
     </w:p>
     <w:p>
       <w:pPr>

</xml_diff>

<commit_message>
water crisis: 505 w
</commit_message>
<xml_diff>
--- a/bchinta/Water Crisis/Sea Water.docx
+++ b/bchinta/Water Crisis/Sea Water.docx
@@ -65,7 +65,25 @@
           <w:szCs w:val="24"/>
           <w:cs/>
         </w:rPr>
-        <w:t xml:space="preserve">পানির অপর নাম জীবন। এ শুধু প্রবাদ নয়। </w:t>
+        <w:t xml:space="preserve">পানির অপর নাম জীবন। </w:t>
+      </w:r>
+      <w:r>
+        <w:rPr>
+          <w:rFonts w:ascii="SolaimanLipi" w:hAnsi="SolaimanLipi" w:cs="SolaimanLipi" w:hint="cs"/>
+          <w:sz w:val="18"/>
+          <w:szCs w:val="24"/>
+          <w:cs/>
+        </w:rPr>
+        <w:t xml:space="preserve">নিছকই এক </w:t>
+      </w:r>
+      <w:r>
+        <w:rPr>
+          <w:rFonts w:ascii="SolaimanLipi" w:hAnsi="SolaimanLipi" w:cs="SolaimanLipi" w:hint="cs"/>
+          <w:sz w:val="18"/>
+          <w:szCs w:val="24"/>
+          <w:cs/>
+        </w:rPr>
+        <w:t xml:space="preserve">প্রবাদ নয়। </w:t>
       </w:r>
       <w:r>
         <w:rPr>
@@ -83,31 +101,13 @@
           <w:szCs w:val="24"/>
           <w:cs/>
         </w:rPr>
-        <w:t xml:space="preserve">শরীরে৭৮ ভাগ নিয়ে </w:t>
-      </w:r>
-      <w:r>
-        <w:rPr>
-          <w:rFonts w:ascii="SolaimanLipi" w:hAnsi="SolaimanLipi" w:cs="SolaimanLipi" w:hint="cs"/>
-          <w:sz w:val="18"/>
-          <w:szCs w:val="24"/>
-          <w:cs/>
-        </w:rPr>
-        <w:t>মা</w:t>
-      </w:r>
-      <w:r>
-        <w:rPr>
-          <w:rFonts w:ascii="SolaimanLipi" w:hAnsi="SolaimanLipi" w:cs="SolaimanLipi" w:hint="cs"/>
-          <w:sz w:val="18"/>
-          <w:szCs w:val="24"/>
-          <w:cs/>
-        </w:rPr>
-        <w:t xml:space="preserve">নবশিশু জন্মগ্রহণ করে। এক বছরের সময় সেটা কমে ৬৫ ভাগে নেমে এলেও পূর্ণবয়স্ক অবস্থায়ও দেহে ৬০ ভাগ পানি থাকে। </w:t>
-      </w:r>
-    </w:p>
-    <w:p>
-      <w:pPr>
-        <w:rPr>
-          <w:rFonts w:ascii="SolaimanLipi" w:hAnsi="SolaimanLipi" w:cs="SolaimanLipi" w:hint="cs"/>
+        <w:t xml:space="preserve">শরীরে৭৮ ভাগ নিয়ে মানবশিশু জন্মগ্রহণ করে। এক বছরের সময় সেটা কমে ৬৫ ভাগে নেমে এলেও পূর্ণবয়স্ক অবস্থায়ও দেহে ৬০ ভাগ পানি থাকে। </w:t>
+      </w:r>
+    </w:p>
+    <w:p>
+      <w:pPr>
+        <w:rPr>
+          <w:rFonts w:ascii="SolaimanLipi" w:hAnsi="SolaimanLipi" w:cs="SolaimanLipi"/>
           <w:sz w:val="18"/>
           <w:szCs w:val="24"/>
           <w:cs/>
@@ -208,7 +208,7 @@
     <w:p>
       <w:pPr>
         <w:rPr>
-          <w:rFonts w:ascii="SolaimanLipi" w:hAnsi="SolaimanLipi" w:cs="SolaimanLipi" w:hint="cs"/>
+          <w:rFonts w:ascii="SolaimanLipi" w:hAnsi="SolaimanLipi" w:cs="SolaimanLipi"/>
           <w:sz w:val="18"/>
           <w:szCs w:val="24"/>
           <w:cs/>
@@ -230,16 +230,7 @@
           <w:szCs w:val="24"/>
           <w:cs/>
         </w:rPr>
-        <w:t>বেশিরভাগ উন্নত দেশে ট্যাপ খুললেই বিশুদ্ধ পানি বেরিয়ে আসে। এ পানির বড় অংশ অপচয় হয়ে ড্রেনে চলে যাচ্ছে।</w:t>
-      </w:r>
-      <w:r>
-        <w:rPr>
-          <w:rFonts w:ascii="SolaimanLipi" w:hAnsi="SolaimanLipi" w:cs="SolaimanLipi" w:hint="cs"/>
-          <w:sz w:val="18"/>
-          <w:szCs w:val="24"/>
-          <w:cs/>
-        </w:rPr>
-        <w:t xml:space="preserve"> ওদিকে </w:t>
+        <w:t xml:space="preserve">বেশিরভাগ উন্নত দেশে ট্যাপ খুললেই বিশুদ্ধ পানি বেরিয়ে আসে। এ পানির বড় অংশ অপচয় হয়ে ড্রেনে চলে যাচ্ছে। ওদিকে </w:t>
       </w:r>
       <w:r>
         <w:rPr>
@@ -299,6 +290,61 @@
     <w:p>
       <w:pPr>
         <w:rPr>
+          <w:rFonts w:ascii="SolaimanLipi" w:hAnsi="SolaimanLipi" w:cs="SolaimanLipi" w:hint="cs"/>
+          <w:sz w:val="18"/>
+          <w:szCs w:val="24"/>
+          <w:cs/>
+        </w:rPr>
+      </w:pPr>
+      <w:r>
+        <w:rPr>
+          <w:rFonts w:ascii="SolaimanLipi" w:hAnsi="SolaimanLipi" w:cs="SolaimanLipi" w:hint="cs"/>
+          <w:sz w:val="18"/>
+          <w:szCs w:val="24"/>
+          <w:cs/>
+        </w:rPr>
+        <w:t xml:space="preserve">অনেক লেখক তো বলছেন, পৃথিবীতে তেলের চেয়ে দুর্লভ হয়ে ওঠছে পানি। অনেক বিশ্লেষক তো এও দাবি করছেন, ৩য় বিশ্বযুদ্ধের কারণ হবে পানি। নাসার একটি গবেষণায়ও এমনটা বলা হয়েছে। </w:t>
+      </w:r>
+      <w:r>
+        <w:rPr>
+          <w:rFonts w:ascii="SolaimanLipi" w:hAnsi="SolaimanLipi" w:cs="SolaimanLipi" w:hint="cs"/>
+          <w:sz w:val="18"/>
+          <w:szCs w:val="24"/>
+          <w:cs/>
+        </w:rPr>
+        <w:t xml:space="preserve">বিংশ শতকে পানির ব্যবহার জনসংখ্যা বৃদ্ধির দ্বিগুণ হয়েছে। </w:t>
+      </w:r>
+      <w:r>
+        <w:rPr>
+          <w:rFonts w:ascii="SolaimanLipi" w:hAnsi="SolaimanLipi" w:cs="SolaimanLipi" w:hint="cs"/>
+          <w:sz w:val="18"/>
+          <w:szCs w:val="24"/>
+          <w:cs/>
+        </w:rPr>
+        <w:t xml:space="preserve">নাসার বিশ্লেষণে উঠে এসেছে, বিশ্বের প্রধান ৩৭টি পানি উৎসের মধ্যে ২১টি ঝুঁকিতে আছে। </w:t>
+      </w:r>
+      <w:r>
+        <w:rPr>
+          <w:rFonts w:ascii="SolaimanLipi" w:hAnsi="SolaimanLipi" w:cs="SolaimanLipi" w:hint="cs"/>
+          <w:sz w:val="18"/>
+          <w:szCs w:val="24"/>
+          <w:cs/>
+        </w:rPr>
+        <w:t xml:space="preserve">কারন জলাবায়ু পরিবর্তন ও অত্যধিক ব্যবহার। </w:t>
+      </w:r>
+      <w:r>
+        <w:rPr>
+          <w:rFonts w:ascii="SolaimanLipi" w:hAnsi="SolaimanLipi" w:cs="SolaimanLipi" w:hint="cs"/>
+          <w:sz w:val="18"/>
+          <w:szCs w:val="24"/>
+          <w:cs/>
+        </w:rPr>
+        <w:t xml:space="preserve">এগুলোর অনেকগুলোই চীন-ভারতের মতো বিভিন্ন দেশের সীমান্ত এলাকায় অবস্থিত। যেগুলো নিয়ে চলছে বিবাদ। </w:t>
+      </w:r>
+    </w:p>
+    <w:p>
+      <w:pPr>
+        <w:rPr>
           <w:rFonts w:ascii="SolaimanLipi" w:hAnsi="SolaimanLipi" w:cs="SolaimanLipi"/>
           <w:sz w:val="18"/>
           <w:szCs w:val="24"/>
@@ -439,16 +485,7 @@
           <w:szCs w:val="24"/>
           <w:cs/>
         </w:rPr>
-        <w:t>ডিস্যালাইনেশ</w:t>
-      </w:r>
-      <w:r>
-        <w:rPr>
-          <w:rFonts w:ascii="SolaimanLipi" w:hAnsi="SolaimanLipi" w:cs="SolaimanLipi" w:hint="cs"/>
-          <w:sz w:val="18"/>
-          <w:szCs w:val="24"/>
-          <w:cs/>
-        </w:rPr>
-        <w:t>নের ওপর</w:t>
+        <w:t>ডিস্যালাইনেশনের ওপর</w:t>
       </w:r>
       <w:r>
         <w:rPr>
@@ -490,7 +527,7 @@
     <w:p>
       <w:pPr>
         <w:rPr>
-          <w:rFonts w:ascii="SolaimanLipi" w:hAnsi="SolaimanLipi" w:cs="SolaimanLipi" w:hint="cs"/>
+          <w:rFonts w:ascii="SolaimanLipi" w:hAnsi="SolaimanLipi" w:cs="SolaimanLipi"/>
           <w:sz w:val="18"/>
           <w:szCs w:val="24"/>
           <w:cs/>
@@ -521,25 +558,152 @@
           <w:szCs w:val="24"/>
           <w:cs/>
         </w:rPr>
-        <w:t xml:space="preserve">অভিস্রবণ প্রক্রিয়ায় তরলকে </w:t>
+        <w:t>অভিস্রবণ প্রক্রিয়া</w:t>
+      </w:r>
+      <w:r>
+        <w:rPr>
+          <w:rFonts w:ascii="SolaimanLipi" w:hAnsi="SolaimanLipi" w:cs="SolaimanLipi" w:hint="cs"/>
+          <w:sz w:val="18"/>
+          <w:szCs w:val="24"/>
+          <w:cs/>
+        </w:rPr>
+        <w:t xml:space="preserve">য় দ্রবণের তরল পদার্থ ঝিল্লি (তরল চলাচল করার মতো হালকা পর্দা) </w:t>
+      </w:r>
+      <w:r>
+        <w:rPr>
+          <w:rFonts w:ascii="SolaimanLipi" w:hAnsi="SolaimanLipi" w:cs="SolaimanLipi" w:hint="cs"/>
+          <w:sz w:val="18"/>
+          <w:szCs w:val="24"/>
+          <w:cs/>
+        </w:rPr>
+        <w:t xml:space="preserve">ভেদ করে অন্য পাশে চলে যায়। </w:t>
+      </w:r>
+      <w:r>
+        <w:rPr>
+          <w:rFonts w:ascii="SolaimanLipi" w:hAnsi="SolaimanLipi" w:cs="SolaimanLipi" w:hint="cs"/>
+          <w:sz w:val="18"/>
+          <w:szCs w:val="24"/>
+          <w:cs/>
+        </w:rPr>
+        <w:t xml:space="preserve">পুনঃঅভিস্রবণ </w:t>
+      </w:r>
+      <w:r>
+        <w:rPr>
+          <w:rFonts w:ascii="SolaimanLipi" w:hAnsi="SolaimanLipi" w:cs="SolaimanLipi" w:hint="cs"/>
+          <w:sz w:val="18"/>
+          <w:szCs w:val="24"/>
+          <w:cs/>
+        </w:rPr>
+        <w:t xml:space="preserve">প্রক্রিয়ায় পানিকে ছোট ছোট ফিল্টারের ভেতর দিয়ে ঠেলে দেওয়া হয়। লবণকে পেছনে রেখে বিশুদ্ধ পানি বেরিয়ে আসে। পাতন প্রক্রিয়া আবার আলাদা। </w:t>
+      </w:r>
+      <w:r>
+        <w:rPr>
+          <w:rFonts w:ascii="SolaimanLipi" w:hAnsi="SolaimanLipi" w:cs="SolaimanLipi" w:hint="cs"/>
+          <w:sz w:val="18"/>
+          <w:szCs w:val="24"/>
+          <w:cs/>
+        </w:rPr>
+        <w:t xml:space="preserve">তরলকে বাষ্পীভূত ও ঘনীভূত করে করে অন্য উপাদানকে আলাদা করার নাম পাতন। </w:t>
+      </w:r>
+      <w:r>
+        <w:rPr>
+          <w:rFonts w:ascii="SolaimanLipi" w:hAnsi="SolaimanLipi" w:cs="SolaimanLipi" w:hint="cs"/>
+          <w:sz w:val="18"/>
+          <w:szCs w:val="24"/>
+          <w:cs/>
+        </w:rPr>
+        <w:t xml:space="preserve">পানিকে প্রথমে গরম করা হয়। এরপর বাষ্পের কণাগুলো </w:t>
+      </w:r>
+      <w:r>
+        <w:rPr>
+          <w:rFonts w:ascii="SolaimanLipi" w:hAnsi="SolaimanLipi" w:cs="SolaimanLipi" w:hint="cs"/>
+          <w:sz w:val="18"/>
+          <w:szCs w:val="24"/>
+          <w:cs/>
+        </w:rPr>
+        <w:lastRenderedPageBreak/>
+        <w:t xml:space="preserve">সংগ্রহ করা হয়। শুনতে সহজ মনে হলেও দুটো প্রক্রিয়াই অনেক ব্যয়বহুল। প্রয়োজন প্রচুর জ্বালানি ও বিশাল অবকাঠামো। </w:t>
+      </w:r>
+    </w:p>
+    <w:p>
+      <w:pPr>
+        <w:rPr>
+          <w:rFonts w:ascii="SolaimanLipi" w:hAnsi="SolaimanLipi" w:cs="SolaimanLipi" w:hint="cs"/>
+          <w:sz w:val="18"/>
+          <w:szCs w:val="24"/>
+          <w:cs/>
+        </w:rPr>
+      </w:pPr>
+      <w:r>
+        <w:rPr>
+          <w:rFonts w:ascii="SolaimanLipi" w:hAnsi="SolaimanLipi" w:cs="SolaimanLipi" w:hint="cs"/>
+          <w:sz w:val="18"/>
+          <w:szCs w:val="24"/>
+          <w:cs/>
+        </w:rPr>
+        <w:t xml:space="preserve">আসলে সাগরের পানিকে এখনও ব্যাপকভাবে সুপেয় পানিতে রূপান্তর না করার কারণ খরচই। </w:t>
+      </w:r>
+      <w:r>
+        <w:rPr>
+          <w:rFonts w:ascii="SolaimanLipi" w:hAnsi="SolaimanLipi" w:cs="SolaimanLipi" w:hint="cs"/>
+          <w:sz w:val="18"/>
+          <w:szCs w:val="24"/>
+          <w:cs/>
+        </w:rPr>
+        <w:t xml:space="preserve">এ কারণেই এখন পর্যন্ত সীমিত কিছু জায়গায় </w:t>
+      </w:r>
+      <w:r>
+        <w:rPr>
+          <w:rFonts w:ascii="SolaimanLipi" w:hAnsi="SolaimanLipi" w:cs="SolaimanLipi" w:hint="cs"/>
+          <w:sz w:val="18"/>
+          <w:szCs w:val="24"/>
+          <w:cs/>
+        </w:rPr>
+        <w:t>ডিস্যালাইনেশনের</w:t>
+      </w:r>
+      <w:r>
+        <w:rPr>
+          <w:rFonts w:ascii="SolaimanLipi" w:hAnsi="SolaimanLipi" w:cs="SolaimanLipi" w:hint="cs"/>
+          <w:sz w:val="18"/>
+          <w:szCs w:val="24"/>
+          <w:cs/>
+        </w:rPr>
+        <w:t xml:space="preserve"> ব্যবহার আছে। যেখানে নেই স্বাদু পানির উৎস। কাজটি করা হয় জাহাজ কিংবা </w:t>
+      </w:r>
+      <w:r>
+        <w:rPr>
+          <w:rFonts w:ascii="SolaimanLipi" w:hAnsi="SolaimanLipi" w:cs="SolaimanLipi" w:hint="cs"/>
+          <w:sz w:val="18"/>
+          <w:szCs w:val="24"/>
+          <w:cs/>
+        </w:rPr>
+        <w:t>রণতরীতে</w:t>
+      </w:r>
+      <w:r>
+        <w:rPr>
+          <w:rFonts w:ascii="SolaimanLipi" w:hAnsi="SolaimanLipi" w:cs="SolaimanLipi" w:hint="cs"/>
+          <w:sz w:val="18"/>
+          <w:szCs w:val="24"/>
+          <w:cs/>
+        </w:rPr>
+        <w:t>।</w:t>
       </w:r>
       <w:bookmarkStart w:id="0" w:name="_GoBack"/>
       <w:bookmarkEnd w:id="0"/>
-    </w:p>
-    <w:p>
-      <w:pPr>
-        <w:rPr>
-          <w:rFonts w:ascii="SolaimanLipi" w:hAnsi="SolaimanLipi" w:cs="SolaimanLipi" w:hint="cs"/>
-          <w:sz w:val="18"/>
-          <w:szCs w:val="24"/>
-          <w:cs/>
-        </w:rPr>
-      </w:pPr>
-    </w:p>
-    <w:p>
-      <w:pPr>
-        <w:rPr>
-          <w:rFonts w:ascii="SolaimanLipi" w:hAnsi="SolaimanLipi" w:cs="SolaimanLipi"/>
+      <w:r>
+        <w:rPr>
+          <w:rFonts w:ascii="SolaimanLipi" w:hAnsi="SolaimanLipi" w:cs="SolaimanLipi" w:hint="cs"/>
+          <w:sz w:val="18"/>
+          <w:szCs w:val="24"/>
+          <w:cs/>
+        </w:rPr>
+        <w:t xml:space="preserve"> </w:t>
+      </w:r>
+    </w:p>
+    <w:p>
+      <w:pPr>
+        <w:rPr>
+          <w:rFonts w:ascii="SolaimanLipi" w:hAnsi="SolaimanLipi" w:cs="SolaimanLipi" w:hint="cs"/>
           <w:sz w:val="18"/>
           <w:szCs w:val="24"/>
           <w:cs/>
@@ -700,7 +864,7 @@
           <w:numId w:val="1"/>
         </w:numPr>
         <w:rPr>
-          <w:rFonts w:ascii="SolaimanLipi" w:hAnsi="SolaimanLipi" w:cs="SolaimanLipi" w:hint="cs"/>
+          <w:rFonts w:ascii="SolaimanLipi" w:hAnsi="SolaimanLipi" w:cs="SolaimanLipi"/>
           <w:sz w:val="18"/>
           <w:szCs w:val="24"/>
           <w:cs/>
@@ -725,6 +889,29 @@
           <w:cs/>
         </w:rPr>
         <w:t xml:space="preserve"> </w:t>
+      </w:r>
+    </w:p>
+    <w:p>
+      <w:pPr>
+        <w:pStyle w:val="ListParagraph"/>
+        <w:numPr>
+          <w:ilvl w:val="0"/>
+          <w:numId w:val="1"/>
+        </w:numPr>
+        <w:rPr>
+          <w:rFonts w:ascii="SolaimanLipi" w:hAnsi="SolaimanLipi" w:cs="SolaimanLipi"/>
+          <w:sz w:val="18"/>
+          <w:szCs w:val="24"/>
+          <w:cs/>
+        </w:rPr>
+      </w:pPr>
+      <w:r>
+        <w:rPr>
+          <w:rFonts w:ascii="SolaimanLipi" w:hAnsi="SolaimanLipi" w:cs="SolaimanLipi"/>
+          <w:sz w:val="18"/>
+          <w:szCs w:val="24"/>
+        </w:rPr>
+        <w:t>https://www.npr.org/templates/story/story.php?storyId=122195532?storyId=122195532</w:t>
       </w:r>
     </w:p>
     <w:sectPr>
@@ -981,6 +1168,7 @@
     <w:lsdException w:name="HTML Sample" w:semiHidden="1" w:unhideWhenUsed="1"/>
     <w:lsdException w:name="HTML Typewriter" w:semiHidden="1" w:unhideWhenUsed="1"/>
     <w:lsdException w:name="HTML Variable" w:semiHidden="1" w:unhideWhenUsed="1"/>
+    <w:lsdException w:name="Normal Table" w:semiHidden="1" w:unhideWhenUsed="1"/>
     <w:lsdException w:name="annotation subject" w:semiHidden="1" w:unhideWhenUsed="1"/>
     <w:lsdException w:name="No List" w:semiHidden="1" w:unhideWhenUsed="1"/>
     <w:lsdException w:name="Outline List 1" w:semiHidden="1" w:unhideWhenUsed="1"/>
@@ -1027,8 +1215,10 @@
     <w:lsdException w:name="Table Subtle 2" w:semiHidden="1" w:unhideWhenUsed="1"/>
     <w:lsdException w:name="Table Web 1" w:semiHidden="1" w:unhideWhenUsed="1"/>
     <w:lsdException w:name="Table Web 2" w:semiHidden="1" w:unhideWhenUsed="1"/>
+    <w:lsdException w:name="Table Web 3" w:semiHidden="1" w:unhideWhenUsed="1"/>
     <w:lsdException w:name="Balloon Text" w:semiHidden="1" w:unhideWhenUsed="1"/>
     <w:lsdException w:name="Table Grid" w:uiPriority="39"/>
+    <w:lsdException w:name="Table Theme" w:semiHidden="1" w:unhideWhenUsed="1"/>
     <w:lsdException w:name="Placeholder Text" w:semiHidden="1"/>
     <w:lsdException w:name="No Spacing" w:uiPriority="1" w:qFormat="1"/>
     <w:lsdException w:name="Light Shading" w:uiPriority="60"/>
@@ -1317,6 +1507,18 @@
       <w:ind w:left="720"/>
       <w:contextualSpacing/>
     </w:pPr>
+  </w:style>
+  <w:style w:type="character" w:styleId="FollowedHyperlink">
+    <w:name w:val="FollowedHyperlink"/>
+    <w:basedOn w:val="DefaultParagraphFont"/>
+    <w:uiPriority w:val="99"/>
+    <w:semiHidden/>
+    <w:unhideWhenUsed/>
+    <w:rsid w:val="00CA1E15"/>
+    <w:rPr>
+      <w:color w:val="954F72" w:themeColor="followedHyperlink"/>
+      <w:u w:val="single"/>
+    </w:rPr>
   </w:style>
 </w:styles>
 </file>

</xml_diff>